<commit_message>
Tests added to the README
</commit_message>
<xml_diff>
--- a/Project1-README.docx
+++ b/Project1-README.docx
@@ -210,7 +210,7 @@
       <w:r>
         <w:t xml:space="preserve">-&gt; git clone </w:t>
       </w:r>
-      <w:hyperlink r:id="rId4" w:history="1">
+      <w:hyperlink r:id="rId5" w:history="1">
         <w:r>
           <w:rPr>
             <w:rStyle w:val="Hyperlink"/>
@@ -508,6 +508,252 @@
         <w:t>-&gt; Issues a JWT token, signed with an RSA private key.</w:t>
       </w:r>
     </w:p>
+    <w:p>
+      <w:pPr>
+        <w:rPr>
+          <w:color w:val="000000" w:themeColor="text1"/>
+        </w:rPr>
+      </w:pPr>
+    </w:p>
+    <w:p>
+      <w:pPr>
+        <w:pStyle w:val="Heading2"/>
+        <w:rPr>
+          <w:rFonts w:asciiTheme="minorHAnsi" w:hAnsiTheme="minorHAnsi"/>
+          <w:b/>
+          <w:bCs/>
+          <w:color w:val="000000" w:themeColor="text1"/>
+          <w:sz w:val="24"/>
+          <w:szCs w:val="24"/>
+        </w:rPr>
+      </w:pPr>
+      <w:r>
+        <w:rPr>
+          <w:rFonts w:asciiTheme="minorHAnsi" w:hAnsiTheme="minorHAnsi"/>
+          <w:b/>
+          <w:bCs/>
+          <w:color w:val="000000" w:themeColor="text1"/>
+          <w:sz w:val="24"/>
+          <w:szCs w:val="24"/>
+        </w:rPr>
+        <w:t>Running Tests</w:t>
+      </w:r>
+    </w:p>
+    <w:p>
+      <w:pPr>
+        <w:pStyle w:val="NormalWeb"/>
+        <w:rPr>
+          <w:rFonts w:asciiTheme="minorHAnsi" w:hAnsiTheme="minorHAnsi"/>
+        </w:rPr>
+      </w:pPr>
+      <w:r>
+        <w:rPr>
+          <w:rFonts w:asciiTheme="minorHAnsi" w:hAnsiTheme="minorHAnsi"/>
+        </w:rPr>
+        <w:t>This project includes a test suite using</w:t>
+      </w:r>
+      <w:r>
+        <w:rPr>
+          <w:rFonts w:asciiTheme="minorHAnsi" w:hAnsiTheme="minorHAnsi"/>
+        </w:rPr>
+        <w:t xml:space="preserve"> </w:t>
+      </w:r>
+      <w:proofErr w:type="spellStart"/>
+      <w:r>
+        <w:rPr>
+          <w:rFonts w:asciiTheme="minorHAnsi" w:hAnsiTheme="minorHAnsi"/>
+        </w:rPr>
+        <w:t>pytest</w:t>
+      </w:r>
+      <w:proofErr w:type="spellEnd"/>
+      <w:r>
+        <w:rPr>
+          <w:rFonts w:ascii="Courier New" w:hAnsi="Courier New" w:cs="Courier New"/>
+        </w:rPr>
+        <w:t>.</w:t>
+      </w:r>
+      <w:r>
+        <w:rPr>
+          <w:rFonts w:asciiTheme="minorHAnsi" w:hAnsiTheme="minorHAnsi"/>
+        </w:rPr>
+        <w:t xml:space="preserve"> </w:t>
+      </w:r>
+    </w:p>
+    <w:p>
+      <w:pPr>
+        <w:pStyle w:val="NormalWeb"/>
+        <w:rPr>
+          <w:rFonts w:asciiTheme="minorHAnsi" w:hAnsiTheme="minorHAnsi"/>
+        </w:rPr>
+      </w:pPr>
+      <w:r>
+        <w:rPr>
+          <w:rFonts w:asciiTheme="minorHAnsi" w:hAnsiTheme="minorHAnsi"/>
+        </w:rPr>
+        <w:t>To run the tests, execute:</w:t>
+      </w:r>
+    </w:p>
+    <w:p>
+      <w:pPr>
+        <w:pStyle w:val="NormalWeb"/>
+        <w:rPr>
+          <w:rStyle w:val="HTMLCode"/>
+          <w:rFonts w:eastAsiaTheme="majorEastAsia"/>
+        </w:rPr>
+      </w:pPr>
+      <w:r>
+        <w:rPr>
+          <w:rStyle w:val="HTMLCode"/>
+          <w:rFonts w:eastAsiaTheme="majorEastAsia"/>
+        </w:rPr>
+        <w:t xml:space="preserve">-&gt; </w:t>
+      </w:r>
+      <w:proofErr w:type="spellStart"/>
+      <w:r>
+        <w:rPr>
+          <w:rStyle w:val="HTMLCode"/>
+          <w:rFonts w:eastAsiaTheme="majorEastAsia"/>
+        </w:rPr>
+        <w:t>pytest</w:t>
+      </w:r>
+      <w:proofErr w:type="spellEnd"/>
+      <w:r>
+        <w:rPr>
+          <w:rStyle w:val="HTMLCode"/>
+          <w:rFonts w:eastAsiaTheme="majorEastAsia"/>
+        </w:rPr>
+        <w:t xml:space="preserve"> --</w:t>
+      </w:r>
+      <w:proofErr w:type="spellStart"/>
+      <w:r>
+        <w:rPr>
+          <w:rStyle w:val="HTMLCode"/>
+          <w:rFonts w:eastAsiaTheme="majorEastAsia"/>
+        </w:rPr>
+        <w:t>cov</w:t>
+      </w:r>
+      <w:proofErr w:type="spellEnd"/>
+      <w:r>
+        <w:rPr>
+          <w:rStyle w:val="HTMLCode"/>
+          <w:rFonts w:eastAsiaTheme="majorEastAsia"/>
+        </w:rPr>
+        <w:t>=project1 --</w:t>
+      </w:r>
+      <w:proofErr w:type="spellStart"/>
+      <w:r>
+        <w:rPr>
+          <w:rStyle w:val="HTMLCode"/>
+          <w:rFonts w:eastAsiaTheme="majorEastAsia"/>
+        </w:rPr>
+        <w:t>cov</w:t>
+      </w:r>
+      <w:proofErr w:type="spellEnd"/>
+      <w:r>
+        <w:rPr>
+          <w:rStyle w:val="HTMLCode"/>
+          <w:rFonts w:eastAsiaTheme="majorEastAsia"/>
+        </w:rPr>
+        <w:t>-report=term-missing</w:t>
+      </w:r>
+    </w:p>
+    <w:p>
+      <w:pPr>
+        <w:pStyle w:val="NormalWeb"/>
+        <w:rPr>
+          <w:rStyle w:val="HTMLCode"/>
+          <w:rFonts w:eastAsiaTheme="majorEastAsia"/>
+        </w:rPr>
+      </w:pPr>
+    </w:p>
+    <w:p>
+      <w:pPr>
+        <w:pStyle w:val="NormalWeb"/>
+        <w:rPr>
+          <w:rStyle w:val="HTMLCode"/>
+          <w:rFonts w:asciiTheme="minorHAnsi" w:hAnsiTheme="minorHAnsi" w:cs="Times New Roman"/>
+          <w:sz w:val="24"/>
+          <w:szCs w:val="24"/>
+        </w:rPr>
+      </w:pPr>
+    </w:p>
+    <w:p>
+      <w:pPr>
+        <w:pStyle w:val="NormalWeb"/>
+        <w:rPr>
+          <w:rFonts w:asciiTheme="minorHAnsi" w:hAnsiTheme="minorHAnsi"/>
+        </w:rPr>
+      </w:pPr>
+      <w:r>
+        <w:rPr>
+          <w:rFonts w:asciiTheme="minorHAnsi" w:hAnsiTheme="minorHAnsi"/>
+        </w:rPr>
+        <w:lastRenderedPageBreak/>
+        <w:t xml:space="preserve">This ensures </w:t>
+      </w:r>
+      <w:r>
+        <w:rPr>
+          <w:rStyle w:val="Strong"/>
+          <w:rFonts w:asciiTheme="minorHAnsi" w:eastAsiaTheme="majorEastAsia" w:hAnsiTheme="minorHAnsi"/>
+        </w:rPr>
+        <w:t>80%+ test coverage</w:t>
+      </w:r>
+      <w:r>
+        <w:rPr>
+          <w:rFonts w:asciiTheme="minorHAnsi" w:hAnsiTheme="minorHAnsi"/>
+        </w:rPr>
+        <w:t>, validating key functionality such as:</w:t>
+      </w:r>
+    </w:p>
+    <w:p>
+      <w:pPr>
+        <w:numPr>
+          <w:ilvl w:val="0"/>
+          <w:numId w:val="1"/>
+        </w:numPr>
+        <w:spacing w:before="100" w:beforeAutospacing="1" w:after="100" w:afterAutospacing="1" w:line="240" w:lineRule="auto"/>
+      </w:pPr>
+      <w:r>
+        <w:t>RSA key generation and rotation.</w:t>
+      </w:r>
+    </w:p>
+    <w:p>
+      <w:pPr>
+        <w:numPr>
+          <w:ilvl w:val="0"/>
+          <w:numId w:val="1"/>
+        </w:numPr>
+        <w:spacing w:before="100" w:beforeAutospacing="1" w:after="100" w:afterAutospacing="1" w:line="240" w:lineRule="auto"/>
+      </w:pPr>
+      <w:r>
+        <w:t>JWT issuance with valid and expired keys.</w:t>
+      </w:r>
+    </w:p>
+    <w:p>
+      <w:pPr>
+        <w:numPr>
+          <w:ilvl w:val="0"/>
+          <w:numId w:val="1"/>
+        </w:numPr>
+        <w:spacing w:before="100" w:beforeAutospacing="1" w:after="100" w:afterAutospacing="1" w:line="240" w:lineRule="auto"/>
+      </w:pPr>
+      <w:r>
+        <w:t>JWKS endpoint response.</w:t>
+      </w:r>
+    </w:p>
+    <w:p>
+      <w:pPr>
+        <w:numPr>
+          <w:ilvl w:val="0"/>
+          <w:numId w:val="1"/>
+        </w:numPr>
+        <w:spacing w:before="100" w:beforeAutospacing="1" w:after="100" w:afterAutospacing="1" w:line="240" w:lineRule="auto"/>
+      </w:pPr>
+      <w:r>
+        <w:t>Expired key cleanup.</w:t>
+      </w:r>
+    </w:p>
+    <w:p/>
     <w:sectPr>
       <w:pgSz w:w="12240" w:h="15840"/>
       <w:pgMar w:top="1440" w:right="1440" w:bottom="1440" w:left="1440" w:header="720" w:footer="720" w:gutter="0"/>
@@ -516,6 +762,278 @@
     </w:sectPr>
   </w:body>
 </w:document>
+</file>
+
+<file path=word/numbering.xml><?xml version="1.0" encoding="utf-8"?>
+<w:numbering xmlns:wpc="http://schemas.microsoft.com/office/word/2010/wordprocessingCanvas" xmlns:cx="http://schemas.microsoft.com/office/drawing/2014/chartex" xmlns:cx1="http://schemas.microsoft.com/office/drawing/2015/9/8/chartex" xmlns:cx2="http://schemas.microsoft.com/office/drawing/2015/10/21/chartex" xmlns:cx3="http://schemas.microsoft.com/office/drawing/2016/5/9/chartex" xmlns:cx4="http://schemas.microsoft.com/office/drawing/2016/5/10/chartex" xmlns:cx5="http://schemas.microsoft.com/office/drawing/2016/5/11/chartex" xmlns:cx6="http://schemas.microsoft.com/office/drawing/2016/5/12/chartex" xmlns:cx7="http://schemas.microsoft.com/office/drawing/2016/5/13/chartex" xmlns:cx8="http://schemas.microsoft.com/office/drawing/2016/5/14/chartex" xmlns:mc="http://schemas.openxmlformats.org/markup-compatibility/2006" xmlns:aink="http://schemas.microsoft.com/office/drawing/2016/ink" xmlns:am3d="http://schemas.microsoft.com/office/drawing/2017/model3d" xmlns:o="urn:schemas-microsoft-com:office:office" xmlns:oel="http://schemas.microsoft.com/office/2019/extlst" xmlns:r="http://schemas.openxmlformats.org/officeDocument/2006/relationships" xmlns:m="http://schemas.openxmlformats.org/officeDocument/2006/math" xmlns:v="urn:schemas-microsoft-com:vml" xmlns:wp14="http://schemas.microsoft.com/office/word/2010/wordprocessingDrawing" xmlns:wp="http://schemas.openxmlformats.org/drawingml/2006/wordprocessingDrawing" xmlns:w10="urn:schemas-microsoft-com:office:word" xmlns:w="http://schemas.openxmlformats.org/wordprocessingml/2006/main" xmlns:w14="http://schemas.microsoft.com/office/word/2010/wordml" xmlns:w15="http://schemas.microsoft.com/office/word/2012/wordml" xmlns:w16cex="http://schemas.microsoft.com/office/word/2018/wordml/cex" xmlns:w16cid="http://schemas.microsoft.com/office/word/2016/wordml/cid" xmlns:w16="http://schemas.microsoft.com/office/word/2018/wordml" xmlns:w16du="http://schemas.microsoft.com/office/word/2023/wordml/word16du" xmlns:w16sdtdh="http://schemas.microsoft.com/office/word/2020/wordml/sdtdatahash" xmlns:w16sdtfl="http://schemas.microsoft.com/office/word/2024/wordml/sdtformatlock" xmlns:w16se="http://schemas.microsoft.com/office/word/2015/wordml/symex" xmlns:wpg="http://schemas.microsoft.com/office/word/2010/wordprocessingGroup" xmlns:wpi="http://schemas.microsoft.com/office/word/2010/wordprocessingInk" xmlns:wne="http://schemas.microsoft.com/office/word/2006/wordml" xmlns:wps="http://schemas.microsoft.com/office/word/2010/wordprocessingShape" mc:Ignorable="w14 w15 w16se w16cid w16 w16cex w16sdtdh w16sdtfl w16du wp14">
+  <w:abstractNum w:abstractNumId="0" w15:restartNumberingAfterBreak="0">
+    <w:nsid w:val="3DD01796"/>
+    <w:multiLevelType w:val="multilevel"/>
+    <w:tmpl w:val="014612BC"/>
+    <w:lvl w:ilvl="0">
+      <w:start w:val="1"/>
+      <w:numFmt w:val="bullet"/>
+      <w:lvlText w:val=""/>
+      <w:lvlJc w:val="left"/>
+      <w:pPr>
+        <w:tabs>
+          <w:tab w:val="num" w:pos="720"/>
+        </w:tabs>
+        <w:ind w:left="720" w:hanging="360"/>
+      </w:pPr>
+      <w:rPr>
+        <w:rFonts w:ascii="Symbol" w:hAnsi="Symbol" w:hint="default"/>
+        <w:sz w:val="20"/>
+      </w:rPr>
+    </w:lvl>
+    <w:lvl w:ilvl="1" w:tentative="1">
+      <w:start w:val="1"/>
+      <w:numFmt w:val="bullet"/>
+      <w:lvlText w:val="o"/>
+      <w:lvlJc w:val="left"/>
+      <w:pPr>
+        <w:tabs>
+          <w:tab w:val="num" w:pos="1440"/>
+        </w:tabs>
+        <w:ind w:left="1440" w:hanging="360"/>
+      </w:pPr>
+      <w:rPr>
+        <w:rFonts w:ascii="Courier New" w:hAnsi="Courier New" w:hint="default"/>
+        <w:sz w:val="20"/>
+      </w:rPr>
+    </w:lvl>
+    <w:lvl w:ilvl="2" w:tentative="1">
+      <w:start w:val="1"/>
+      <w:numFmt w:val="bullet"/>
+      <w:lvlText w:val=""/>
+      <w:lvlJc w:val="left"/>
+      <w:pPr>
+        <w:tabs>
+          <w:tab w:val="num" w:pos="2160"/>
+        </w:tabs>
+        <w:ind w:left="2160" w:hanging="360"/>
+      </w:pPr>
+      <w:rPr>
+        <w:rFonts w:ascii="Wingdings" w:hAnsi="Wingdings" w:hint="default"/>
+        <w:sz w:val="20"/>
+      </w:rPr>
+    </w:lvl>
+    <w:lvl w:ilvl="3" w:tentative="1">
+      <w:start w:val="1"/>
+      <w:numFmt w:val="bullet"/>
+      <w:lvlText w:val=""/>
+      <w:lvlJc w:val="left"/>
+      <w:pPr>
+        <w:tabs>
+          <w:tab w:val="num" w:pos="2880"/>
+        </w:tabs>
+        <w:ind w:left="2880" w:hanging="360"/>
+      </w:pPr>
+      <w:rPr>
+        <w:rFonts w:ascii="Wingdings" w:hAnsi="Wingdings" w:hint="default"/>
+        <w:sz w:val="20"/>
+      </w:rPr>
+    </w:lvl>
+    <w:lvl w:ilvl="4" w:tentative="1">
+      <w:start w:val="1"/>
+      <w:numFmt w:val="bullet"/>
+      <w:lvlText w:val=""/>
+      <w:lvlJc w:val="left"/>
+      <w:pPr>
+        <w:tabs>
+          <w:tab w:val="num" w:pos="3600"/>
+        </w:tabs>
+        <w:ind w:left="3600" w:hanging="360"/>
+      </w:pPr>
+      <w:rPr>
+        <w:rFonts w:ascii="Wingdings" w:hAnsi="Wingdings" w:hint="default"/>
+        <w:sz w:val="20"/>
+      </w:rPr>
+    </w:lvl>
+    <w:lvl w:ilvl="5" w:tentative="1">
+      <w:start w:val="1"/>
+      <w:numFmt w:val="bullet"/>
+      <w:lvlText w:val=""/>
+      <w:lvlJc w:val="left"/>
+      <w:pPr>
+        <w:tabs>
+          <w:tab w:val="num" w:pos="4320"/>
+        </w:tabs>
+        <w:ind w:left="4320" w:hanging="360"/>
+      </w:pPr>
+      <w:rPr>
+        <w:rFonts w:ascii="Wingdings" w:hAnsi="Wingdings" w:hint="default"/>
+        <w:sz w:val="20"/>
+      </w:rPr>
+    </w:lvl>
+    <w:lvl w:ilvl="6" w:tentative="1">
+      <w:start w:val="1"/>
+      <w:numFmt w:val="bullet"/>
+      <w:lvlText w:val=""/>
+      <w:lvlJc w:val="left"/>
+      <w:pPr>
+        <w:tabs>
+          <w:tab w:val="num" w:pos="5040"/>
+        </w:tabs>
+        <w:ind w:left="5040" w:hanging="360"/>
+      </w:pPr>
+      <w:rPr>
+        <w:rFonts w:ascii="Wingdings" w:hAnsi="Wingdings" w:hint="default"/>
+        <w:sz w:val="20"/>
+      </w:rPr>
+    </w:lvl>
+    <w:lvl w:ilvl="7" w:tentative="1">
+      <w:start w:val="1"/>
+      <w:numFmt w:val="bullet"/>
+      <w:lvlText w:val=""/>
+      <w:lvlJc w:val="left"/>
+      <w:pPr>
+        <w:tabs>
+          <w:tab w:val="num" w:pos="5760"/>
+        </w:tabs>
+        <w:ind w:left="5760" w:hanging="360"/>
+      </w:pPr>
+      <w:rPr>
+        <w:rFonts w:ascii="Wingdings" w:hAnsi="Wingdings" w:hint="default"/>
+        <w:sz w:val="20"/>
+      </w:rPr>
+    </w:lvl>
+    <w:lvl w:ilvl="8" w:tentative="1">
+      <w:start w:val="1"/>
+      <w:numFmt w:val="bullet"/>
+      <w:lvlText w:val=""/>
+      <w:lvlJc w:val="left"/>
+      <w:pPr>
+        <w:tabs>
+          <w:tab w:val="num" w:pos="6480"/>
+        </w:tabs>
+        <w:ind w:left="6480" w:hanging="360"/>
+      </w:pPr>
+      <w:rPr>
+        <w:rFonts w:ascii="Wingdings" w:hAnsi="Wingdings" w:hint="default"/>
+        <w:sz w:val="20"/>
+      </w:rPr>
+    </w:lvl>
+  </w:abstractNum>
+  <w:abstractNum w:abstractNumId="1" w15:restartNumberingAfterBreak="0">
+    <w:nsid w:val="43CE0595"/>
+    <w:multiLevelType w:val="hybridMultilevel"/>
+    <w:tmpl w:val="E390C176"/>
+    <w:lvl w:ilvl="0" w:tplc="3C68E3CE">
+      <w:numFmt w:val="bullet"/>
+      <w:lvlText w:val=""/>
+      <w:lvlJc w:val="left"/>
+      <w:pPr>
+        <w:ind w:left="720" w:hanging="360"/>
+      </w:pPr>
+      <w:rPr>
+        <w:rFonts w:ascii="Wingdings" w:eastAsiaTheme="majorEastAsia" w:hAnsi="Wingdings" w:cs="Courier New" w:hint="default"/>
+      </w:rPr>
+    </w:lvl>
+    <w:lvl w:ilvl="1" w:tplc="04090003" w:tentative="1">
+      <w:start w:val="1"/>
+      <w:numFmt w:val="bullet"/>
+      <w:lvlText w:val="o"/>
+      <w:lvlJc w:val="left"/>
+      <w:pPr>
+        <w:ind w:left="1440" w:hanging="360"/>
+      </w:pPr>
+      <w:rPr>
+        <w:rFonts w:ascii="Courier New" w:hAnsi="Courier New" w:cs="Courier New" w:hint="default"/>
+      </w:rPr>
+    </w:lvl>
+    <w:lvl w:ilvl="2" w:tplc="04090005" w:tentative="1">
+      <w:start w:val="1"/>
+      <w:numFmt w:val="bullet"/>
+      <w:lvlText w:val=""/>
+      <w:lvlJc w:val="left"/>
+      <w:pPr>
+        <w:ind w:left="2160" w:hanging="360"/>
+      </w:pPr>
+      <w:rPr>
+        <w:rFonts w:ascii="Wingdings" w:hAnsi="Wingdings" w:hint="default"/>
+      </w:rPr>
+    </w:lvl>
+    <w:lvl w:ilvl="3" w:tplc="04090001" w:tentative="1">
+      <w:start w:val="1"/>
+      <w:numFmt w:val="bullet"/>
+      <w:lvlText w:val=""/>
+      <w:lvlJc w:val="left"/>
+      <w:pPr>
+        <w:ind w:left="2880" w:hanging="360"/>
+      </w:pPr>
+      <w:rPr>
+        <w:rFonts w:ascii="Symbol" w:hAnsi="Symbol" w:hint="default"/>
+      </w:rPr>
+    </w:lvl>
+    <w:lvl w:ilvl="4" w:tplc="04090003" w:tentative="1">
+      <w:start w:val="1"/>
+      <w:numFmt w:val="bullet"/>
+      <w:lvlText w:val="o"/>
+      <w:lvlJc w:val="left"/>
+      <w:pPr>
+        <w:ind w:left="3600" w:hanging="360"/>
+      </w:pPr>
+      <w:rPr>
+        <w:rFonts w:ascii="Courier New" w:hAnsi="Courier New" w:cs="Courier New" w:hint="default"/>
+      </w:rPr>
+    </w:lvl>
+    <w:lvl w:ilvl="5" w:tplc="04090005" w:tentative="1">
+      <w:start w:val="1"/>
+      <w:numFmt w:val="bullet"/>
+      <w:lvlText w:val=""/>
+      <w:lvlJc w:val="left"/>
+      <w:pPr>
+        <w:ind w:left="4320" w:hanging="360"/>
+      </w:pPr>
+      <w:rPr>
+        <w:rFonts w:ascii="Wingdings" w:hAnsi="Wingdings" w:hint="default"/>
+      </w:rPr>
+    </w:lvl>
+    <w:lvl w:ilvl="6" w:tplc="04090001" w:tentative="1">
+      <w:start w:val="1"/>
+      <w:numFmt w:val="bullet"/>
+      <w:lvlText w:val=""/>
+      <w:lvlJc w:val="left"/>
+      <w:pPr>
+        <w:ind w:left="5040" w:hanging="360"/>
+      </w:pPr>
+      <w:rPr>
+        <w:rFonts w:ascii="Symbol" w:hAnsi="Symbol" w:hint="default"/>
+      </w:rPr>
+    </w:lvl>
+    <w:lvl w:ilvl="7" w:tplc="04090003" w:tentative="1">
+      <w:start w:val="1"/>
+      <w:numFmt w:val="bullet"/>
+      <w:lvlText w:val="o"/>
+      <w:lvlJc w:val="left"/>
+      <w:pPr>
+        <w:ind w:left="5760" w:hanging="360"/>
+      </w:pPr>
+      <w:rPr>
+        <w:rFonts w:ascii="Courier New" w:hAnsi="Courier New" w:cs="Courier New" w:hint="default"/>
+      </w:rPr>
+    </w:lvl>
+    <w:lvl w:ilvl="8" w:tplc="04090005" w:tentative="1">
+      <w:start w:val="1"/>
+      <w:numFmt w:val="bullet"/>
+      <w:lvlText w:val=""/>
+      <w:lvlJc w:val="left"/>
+      <w:pPr>
+        <w:ind w:left="6480" w:hanging="360"/>
+      </w:pPr>
+      <w:rPr>
+        <w:rFonts w:ascii="Wingdings" w:hAnsi="Wingdings" w:hint="default"/>
+      </w:rPr>
+    </w:lvl>
+  </w:abstractNum>
+  <w:num w:numId="1" w16cid:durableId="52850520">
+    <w:abstractNumId w:val="0"/>
+  </w:num>
+  <w:num w:numId="2" w16cid:durableId="657005249">
+    <w:abstractNumId w:val="1"/>
+  </w:num>
+</w:numbering>
 </file>
 
 <file path=word/styles.xml><?xml version="1.0" encoding="utf-8"?>
@@ -1458,6 +1976,97 @@
       <w:shd w:val="clear" w:color="auto" w:fill="E1DFDD"/>
     </w:rPr>
   </w:style>
+  <w:style w:type="paragraph" w:styleId="NormalWeb">
+    <w:name w:val="Normal (Web)"/>
+    <w:basedOn w:val="Normal"/>
+    <w:uiPriority w:val="99"/>
+    <w:unhideWhenUsed/>
+    <w:rsid w:val="00557B23"/>
+    <w:pPr>
+      <w:spacing w:before="100" w:beforeAutospacing="1" w:after="100" w:afterAutospacing="1" w:line="240" w:lineRule="auto"/>
+    </w:pPr>
+    <w:rPr>
+      <w:rFonts w:ascii="Times New Roman" w:eastAsia="Times New Roman" w:hAnsi="Times New Roman" w:cs="Times New Roman"/>
+      <w:kern w:val="0"/>
+      <w14:ligatures w14:val="none"/>
+    </w:rPr>
+  </w:style>
+  <w:style w:type="character" w:styleId="HTMLCode">
+    <w:name w:val="HTML Code"/>
+    <w:basedOn w:val="DefaultParagraphFont"/>
+    <w:uiPriority w:val="99"/>
+    <w:semiHidden/>
+    <w:unhideWhenUsed/>
+    <w:rsid w:val="00557B23"/>
+    <w:rPr>
+      <w:rFonts w:ascii="Courier New" w:eastAsia="Times New Roman" w:hAnsi="Courier New" w:cs="Courier New"/>
+      <w:sz w:val="20"/>
+      <w:szCs w:val="20"/>
+    </w:rPr>
+  </w:style>
+  <w:style w:type="paragraph" w:styleId="HTMLPreformatted">
+    <w:name w:val="HTML Preformatted"/>
+    <w:basedOn w:val="Normal"/>
+    <w:link w:val="HTMLPreformattedChar"/>
+    <w:uiPriority w:val="99"/>
+    <w:semiHidden/>
+    <w:unhideWhenUsed/>
+    <w:rsid w:val="00557B23"/>
+    <w:pPr>
+      <w:tabs>
+        <w:tab w:val="left" w:pos="916"/>
+        <w:tab w:val="left" w:pos="1832"/>
+        <w:tab w:val="left" w:pos="2748"/>
+        <w:tab w:val="left" w:pos="3664"/>
+        <w:tab w:val="left" w:pos="4580"/>
+        <w:tab w:val="left" w:pos="5496"/>
+        <w:tab w:val="left" w:pos="6412"/>
+        <w:tab w:val="left" w:pos="7328"/>
+        <w:tab w:val="left" w:pos="8244"/>
+        <w:tab w:val="left" w:pos="9160"/>
+        <w:tab w:val="left" w:pos="10076"/>
+        <w:tab w:val="left" w:pos="10992"/>
+        <w:tab w:val="left" w:pos="11908"/>
+        <w:tab w:val="left" w:pos="12824"/>
+        <w:tab w:val="left" w:pos="13740"/>
+        <w:tab w:val="left" w:pos="14656"/>
+      </w:tabs>
+      <w:spacing w:after="0" w:line="240" w:lineRule="auto"/>
+    </w:pPr>
+    <w:rPr>
+      <w:rFonts w:ascii="Courier New" w:eastAsia="Times New Roman" w:hAnsi="Courier New" w:cs="Courier New"/>
+      <w:kern w:val="0"/>
+      <w:sz w:val="20"/>
+      <w:szCs w:val="20"/>
+      <w14:ligatures w14:val="none"/>
+    </w:rPr>
+  </w:style>
+  <w:style w:type="character" w:customStyle="1" w:styleId="HTMLPreformattedChar">
+    <w:name w:val="HTML Preformatted Char"/>
+    <w:basedOn w:val="DefaultParagraphFont"/>
+    <w:link w:val="HTMLPreformatted"/>
+    <w:uiPriority w:val="99"/>
+    <w:semiHidden/>
+    <w:rsid w:val="00557B23"/>
+    <w:rPr>
+      <w:rFonts w:ascii="Courier New" w:eastAsia="Times New Roman" w:hAnsi="Courier New" w:cs="Courier New"/>
+      <w:kern w:val="0"/>
+      <w:sz w:val="20"/>
+      <w:szCs w:val="20"/>
+      <w14:ligatures w14:val="none"/>
+    </w:rPr>
+  </w:style>
+  <w:style w:type="character" w:styleId="Strong">
+    <w:name w:val="Strong"/>
+    <w:basedOn w:val="DefaultParagraphFont"/>
+    <w:uiPriority w:val="22"/>
+    <w:qFormat/>
+    <w:rsid w:val="00557B23"/>
+    <w:rPr>
+      <w:b/>
+      <w:bCs/>
+    </w:rPr>
+  </w:style>
 </w:styles>
 </file>
 

</xml_diff>